<commit_message>
Mise a jour mineure
Mise a jour mineure des fichiers
</commit_message>
<xml_diff>
--- a/10-30032018/Cours30032018.docx
+++ b/10-30032018/Cours30032018.docx
@@ -88,8 +88,13 @@
           </mc:Fallback>
         </mc:AlternateContent>
       </w:r>
-      <w:r>
-        <w:t xml:space="preserve">Requete http </w:t>
+      <w:proofErr w:type="spellStart"/>
+      <w:r>
+        <w:t>Requete</w:t>
+      </w:r>
+      <w:proofErr w:type="spellEnd"/>
+      <w:r>
+        <w:t xml:space="preserve"> http </w:t>
       </w:r>
       <w:r>
         <w:tab/>
@@ -149,9 +154,11 @@
                       <wps:txbx>
                         <w:txbxContent>
                           <w:p>
+                            <w:proofErr w:type="spellStart"/>
                             <w:r>
                               <w:t>Page.php</w:t>
                             </w:r>
+                            <w:proofErr w:type="spellEnd"/>
                           </w:p>
                         </w:txbxContent>
                       </wps:txbx>
@@ -332,9 +339,11 @@
           </mc:Fallback>
         </mc:AlternateContent>
       </w:r>
+      <w:proofErr w:type="gramStart"/>
       <w:r>
         <w:t>http</w:t>
       </w:r>
+      <w:proofErr w:type="gramEnd"/>
     </w:p>
     <w:p>
       <w:pPr>
@@ -412,9 +421,11 @@
                             <w:pPr>
                               <w:jc w:val="center"/>
                             </w:pPr>
+                            <w:proofErr w:type="spellStart"/>
                             <w:r>
                               <w:t>Core.php</w:t>
                             </w:r>
+                            <w:proofErr w:type="spellEnd"/>
                           </w:p>
                         </w:txbxContent>
                       </wps:txbx>
@@ -466,7 +477,15 @@
     </w:p>
     <w:p>
       <w:r>
-        <w:t xml:space="preserve">Si on met un test dans core.php il sera appliqué dans toutes les pages, </w:t>
+        <w:t xml:space="preserve">Si on met un test dans </w:t>
+      </w:r>
+      <w:proofErr w:type="spellStart"/>
+      <w:r>
+        <w:t>core.php</w:t>
+      </w:r>
+      <w:proofErr w:type="spellEnd"/>
+      <w:r>
+        <w:t xml:space="preserve"> il sera appliqué dans toutes les pages, </w:t>
       </w:r>
     </w:p>
     <w:p/>
@@ -479,19 +498,49 @@
         </w:numPr>
       </w:pPr>
       <w:r>
-        <w:t>Si var session 'utilisateur' non sétée</w:t>
-      </w:r>
-      <w:r>
-        <w:t xml:space="preserve"> et pas Login.php</w:t>
-      </w:r>
+        <w:t xml:space="preserve">Si var session 'utilisateur' non </w:t>
+      </w:r>
+      <w:proofErr w:type="spellStart"/>
+      <w:r>
+        <w:t>sétée</w:t>
+      </w:r>
+      <w:proofErr w:type="spellEnd"/>
+      <w:r>
+        <w:t xml:space="preserve"> et pas </w:t>
+      </w:r>
+      <w:proofErr w:type="spellStart"/>
+      <w:r>
+        <w:t>Login.php</w:t>
+      </w:r>
+      <w:proofErr w:type="spellEnd"/>
     </w:p>
     <w:p>
       <w:r>
-        <w:t>On va faire un routage vers la fenetre du login.php</w:t>
-      </w:r>
+        <w:t xml:space="preserve">On va faire un routage vers la </w:t>
+      </w:r>
+      <w:proofErr w:type="spellStart"/>
+      <w:r>
+        <w:t>fenetre</w:t>
+      </w:r>
+      <w:proofErr w:type="spellEnd"/>
+      <w:r>
+        <w:t xml:space="preserve"> du </w:t>
+      </w:r>
+      <w:proofErr w:type="spellStart"/>
+      <w:r>
+        <w:t>login.php</w:t>
+      </w:r>
+      <w:proofErr w:type="spellEnd"/>
     </w:p>
     <w:p/>
     <w:p>
+      <w:pPr>
+        <w:pStyle w:val="Paragraphedeliste"/>
+        <w:numPr>
+          <w:ilvl w:val="0"/>
+          <w:numId w:val="1"/>
+        </w:numPr>
+      </w:pPr>
       <w:bookmarkStart w:id="0" w:name="_GoBack"/>
       <w:bookmarkEnd w:id="0"/>
     </w:p>

</xml_diff>